<commit_message>
major updates to captions and other recommendations from reviewer Abbes
</commit_message>
<xml_diff>
--- a/extended-abstract-english/extended-abstract-english.docx
+++ b/extended-abstract-english/extended-abstract-english.docx
@@ -374,6 +374,27 @@
         <w:fldChar w:fldCharType="end"/>
       </w:r>
       <w:r>
+        <w:t xml:space="preserve">, </w:t>
+      </w:r>
+      <w:r>
+        <w:fldChar w:fldCharType="begin" w:fldLock="1"/>
+      </w:r>
+      <w:r>
+        <w:instrText>ADDIN CSL_CITATION {"citationItems":[{"id":"ITEM-1","itemData":{"DOI":"10.1115/1.4048205","ISSN":"1530-9827","abstract":"The slowness of widespread adoption of wireless technologies in cyber-physical systems (CPS) is partly due to not fully understanding the detailed impact of wireless deployment on the physical processes especially in the cases that require low latency and high reliability communications. In this paper, we introduce an approach to integrate wireless network traffic data and physical processes data to evaluate the impact of wireless communications on the performance of manufacturing factory work-cell. The proposed approach is introduced through the discussion of an engineering use case. A testbed that emulates a robotic manufacturing factory work-cell is constructed using two collaborative-grade robot arms, machine emulators, and wireless communication devices. All network traffic data is collected and physical process data, including the robots and machines states and various supervisory control commands, is also collected and synchronized to the network data. The data is then integrated where redundant data is removed and correlated activities are connected in a graph database. A data model is proposed, developed, and elaborated; the database is then populated with events from the testbed, and the resulting graph is presented. Moreover, we detail the way by which this approach is used to study the impact of wireless communications on the physical processes and illustrate the impact of various wireless network parameters on the performance of the emulated manufacturing work-cell. This approach can be deployed as a building block for various descriptive and predictive wireless analysis tools for CPS.","author":[{"dropping-particle":"","family":"Kashef","given":"Mohamed","non-dropping-particle":"","parse-names":false,"suffix":""},{"dropping-particle":"","family":"Liu","given":"Yongkang","non-dropping-particle":"","parse-names":false,"suffix":""},{"dropping-particle":"","family":"Montgomery","given":"Karl","non-dropping-particle":"","parse-names":false,"suffix":""},{"dropping-particle":"","family":"Candell","given":"Richard","non-dropping-particle":"","parse-names":false,"suffix":""}],"container-title":"Journal of Computing and Information Science in Engineering","id":"ITEM-1","issued":{"date-parts":[["2020"]]},"page":"1-19","title":"Wireless Cyber-Physical Systems Performance Evaluation through a Graph Database Approach","type":"article-journal"},"uris":["http://www.mendeley.com/documents/?uuid=203517bb-e9af-4584-a080-2eedb1682c63"]}],"mendeley":{"formattedCitation":"[8]","plainTextFormattedCitation":"[8]"},"properties":{"noteIndex":0},"schema":"https://github.com/citation-style-language/schema/raw/master/csl-citation.json"}</w:instrText>
+      </w:r>
+      <w:r>
+        <w:fldChar w:fldCharType="separate"/>
+      </w:r>
+      <w:r>
+        <w:rPr>
+          <w:noProof/>
+        </w:rPr>
+        <w:t>[8]</w:t>
+      </w:r>
+      <w:r>
+        <w:fldChar w:fldCharType="end"/>
+      </w:r>
+      <w:r>
         <w:t xml:space="preserve"> A method is developed for collecting, cleaning, organizing, and presenting the cyberphysical performance indicators of experiments run within the NIST Industrial Wireless Testbed. The method developed utilizes the Neo4j graph database and is presented as a novel approach as compared to traditional approaches using relational database, spreadsheets, and raw file processing.</w:t>
       </w:r>
     </w:p>
@@ -403,7 +424,7 @@
         <w:fldChar w:fldCharType="begin" w:fldLock="1"/>
       </w:r>
       <w:r>
-        <w:instrText>ADDIN CSL_CITATION {"citationItems":[{"id":"ITEM-1","itemData":{"DOI":"10.1109/ISIE.2019.8781418","ISSN":"2163-5137","abstract":"Cyber-physical systems are systems governed by the laws of physics that are tightly controlled by computer-based algorithms and network-based sensing and actuation. Wireless communication technology is envisioned to play a primary role in conducting the information flows within such systems. A practical industrial wireless use case involving a robot manipulator control system, an integrated wireless force-torque sensor, and a remote vision-based observer is constructed and the performance of the cyber-physical system is examined. By using readings from the remote observer, an estimation system is developed using machine learning regression techniques. We demonstrate the practicality of combining statistical analysis with machine learning to indirectly estimate signal-to-interference of the wireless communication link using measurements from the remote observer. Results from the statistical analysis and the performance of the machine learning system are presented.","author":[{"dropping-particle":"","family":"Candell","given":"R","non-dropping-particle":"","parse-names":false,"suffix":""},{"dropping-particle":"","family":"Montgomery","given":"K","non-dropping-particle":"","parse-names":false,"suffix":""},{"dropping-particle":"","family":"Kashef","given":"M","non-dropping-particle":"","parse-names":false,"suffix":""},{"dropping-particle":"","family":"Liu","given":"Y","non-dropping-particle":"","parse-names":false,"suffix":""},{"dropping-particle":"","family":"Foufou","given":"S","non-dropping-particle":"","parse-names":false,"suffix":""}],"container-title":"2019 IEEE 28th International Symposium on Industrial Electronics (ISIE)","id":"ITEM-1","issued":{"date-parts":[["2019","6"]]},"page":"1334-1341","title":"Wireless Interference Estimation Using Machine Learning in a Robotic Force-Seeking Scenario","type":"paper-conference"},"uris":["http://www.mendeley.com/documents/?uuid=5dcc64da-357f-4d30-a689-f22273c929c1"]}],"mendeley":{"formattedCitation":"[8]","plainTextFormattedCitation":"[8]","previouslyFormattedCitation":"[8]"},"properties":{"noteIndex":0},"schema":"https://github.com/citation-style-language/schema/raw/master/csl-citation.json"}</w:instrText>
+        <w:instrText>ADDIN CSL_CITATION {"citationItems":[{"id":"ITEM-1","itemData":{"DOI":"10.1109/ISIE.2019.8781418","ISSN":"2163-5137","abstract":"Cyber-physical systems are systems governed by the laws of physics that are tightly controlled by computer-based algorithms and network-based sensing and actuation. Wireless communication technology is envisioned to play a primary role in conducting the information flows within such systems. A practical industrial wireless use case involving a robot manipulator control system, an integrated wireless force-torque sensor, and a remote vision-based observer is constructed and the performance of the cyber-physical system is examined. By using readings from the remote observer, an estimation system is developed using machine learning regression techniques. We demonstrate the practicality of combining statistical analysis with machine learning to indirectly estimate signal-to-interference of the wireless communication link using measurements from the remote observer. Results from the statistical analysis and the performance of the machine learning system are presented.","author":[{"dropping-particle":"","family":"Candell","given":"R","non-dropping-particle":"","parse-names":false,"suffix":""},{"dropping-particle":"","family":"Montgomery","given":"K","non-dropping-particle":"","parse-names":false,"suffix":""},{"dropping-particle":"","family":"Kashef","given":"M","non-dropping-particle":"","parse-names":false,"suffix":""},{"dropping-particle":"","family":"Liu","given":"Y","non-dropping-particle":"","parse-names":false,"suffix":""},{"dropping-particle":"","family":"Foufou","given":"S","non-dropping-particle":"","parse-names":false,"suffix":""}],"container-title":"2019 IEEE 28th International Symposium on Industrial Electronics (ISIE)","id":"ITEM-1","issued":{"date-parts":[["2019","6"]]},"page":"1334-1341","title":"Wireless Interference Estimation Using Machine Learning in a Robotic Force-Seeking Scenario","type":"paper-conference"},"uris":["http://www.mendeley.com/documents/?uuid=5dcc64da-357f-4d30-a689-f22273c929c1"]}],"mendeley":{"formattedCitation":"[9]","plainTextFormattedCitation":"[9]","previouslyFormattedCitation":"[8]"},"properties":{"noteIndex":0},"schema":"https://github.com/citation-style-language/schema/raw/master/csl-citation.json"}</w:instrText>
       </w:r>
       <w:r>
         <w:fldChar w:fldCharType="separate"/>
@@ -412,16 +433,19 @@
         <w:rPr>
           <w:noProof/>
         </w:rPr>
-        <w:t>[8]</w:t>
+        <w:t>[9]</w:t>
       </w:r>
       <w:r>
         <w:fldChar w:fldCharType="end"/>
       </w:r>
       <w:r>
+        <w:t xml:space="preserve">, </w:t>
+      </w:r>
+      <w:r>
         <w:fldChar w:fldCharType="begin" w:fldLock="1"/>
       </w:r>
       <w:r>
-        <w:instrText>ADDIN CSL_CITATION {"citationItems":[{"id":"ITEM-1","itemData":{"DOI":"pending","abstract":"Wireless communications plays an essential role in the future cyber-physical systems vision which includes having more sensors and actuators, and, hence, more information transferred through wireless. In this article, we consider an industrial use case of a robot arm control system equipped with a force-torque sensor. Movement of the arm is tracked by a vision-based ground truth measurement system. Movement of the arm is controlled by a robot controller applying a downward pressure on a spring assembly until a predetermined force is detected. The remote vision-based observer provides readings about the position of the robot arm where these readings are used to estimate the signal-to-interference ratio of the wireless link. A supervised machine learning approach is used for the wireless channel quality estimation. In this paper, we study the impact of various system features on the performance of various machine learning algorithms and compare their performance. Moreover, we investigate the impact of the training and the estimation period on the performance of the proposed approach. The results provide insights about the impact of wireless communications on cyber-physical systems and an example of employing machine learning to improve industrial wireless deployments.","author":[{"dropping-particle":"","family":"Candell","given":"R","non-dropping-particle":"","parse-names":false,"suffix":""},{"dropping-particle":"","family":"Montgomery","given":"K","non-dropping-particle":"","parse-names":false,"suffix":""},{"dropping-particle":"","family":"Kashef","given":"M","non-dropping-particle":"","parse-names":false,"suffix":""},{"dropping-particle":"","family":"Liu","given":"Y","non-dropping-particle":"","parse-names":false,"suffix":""},{"dropping-particle":"","family":"Foufou","given":"S","non-dropping-particle":"","parse-names":false,"suffix":""}],"container-title":"ISA Transactions","id":"ITEM-1","issued":{"date-parts":[["2020"]]},"title":"Machine Learning Based Wireless Interference Estimation in a Robotic Force-Seeking Application","type":"article-journal"},"uris":["http://www.mendeley.com/documents/?uuid=6dbb74e3-0711-4ab8-abd1-b26ef95680fd"]}],"mendeley":{"formattedCitation":"[9]","plainTextFormattedCitation":"[9]","previouslyFormattedCitation":"[9]"},"properties":{"noteIndex":0},"schema":"https://github.com/citation-style-language/schema/raw/master/csl-citation.json"}</w:instrText>
+        <w:instrText>ADDIN CSL_CITATION {"citationItems":[{"id":"ITEM-1","itemData":{"DOI":"pending","abstract":"Wireless communications plays an essential role in the future cyber-physical systems vision which includes having more sensors and actuators, and, hence, more information transferred through wireless. In this article, we consider an industrial use case of a robot arm control system equipped with a force-torque sensor. Movement of the arm is tracked by a vision-based ground truth measurement system. Movement of the arm is controlled by a robot controller applying a downward pressure on a spring assembly until a predetermined force is detected. The remote vision-based observer provides readings about the position of the robot arm where these readings are used to estimate the signal-to-interference ratio of the wireless link. A supervised machine learning approach is used for the wireless channel quality estimation. In this paper, we study the impact of various system features on the performance of various machine learning algorithms and compare their performance. Moreover, we investigate the impact of the training and the estimation period on the performance of the proposed approach. The results provide insights about the impact of wireless communications on cyber-physical systems and an example of employing machine learning to improve industrial wireless deployments.","author":[{"dropping-particle":"","family":"Candell","given":"R","non-dropping-particle":"","parse-names":false,"suffix":""},{"dropping-particle":"","family":"Montgomery","given":"K","non-dropping-particle":"","parse-names":false,"suffix":""},{"dropping-particle":"","family":"Kashef","given":"M","non-dropping-particle":"","parse-names":false,"suffix":""},{"dropping-particle":"","family":"Liu","given":"Y","non-dropping-particle":"","parse-names":false,"suffix":""},{"dropping-particle":"","family":"Foufou","given":"S","non-dropping-particle":"","parse-names":false,"suffix":""}],"container-title":"ISA Transactions","id":"ITEM-1","issued":{"date-parts":[["2020"]]},"title":"Machine Learning Based Wireless Interference Estimation in a Robotic Force-Seeking Application","type":"article-journal"},"uris":["http://www.mendeley.com/documents/?uuid=6dbb74e3-0711-4ab8-abd1-b26ef95680fd"]}],"mendeley":{"formattedCitation":"[10]","plainTextFormattedCitation":"[10]","previouslyFormattedCitation":"[9]"},"properties":{"noteIndex":0},"schema":"https://github.com/citation-style-language/schema/raw/master/csl-citation.json"}</w:instrText>
       </w:r>
       <w:r>
         <w:fldChar w:fldCharType="separate"/>
@@ -430,13 +454,18 @@
         <w:rPr>
           <w:noProof/>
         </w:rPr>
-        <w:t>[9]</w:t>
+        <w:t>[10]</w:t>
       </w:r>
       <w:r>
         <w:fldChar w:fldCharType="end"/>
       </w:r>
       <w:r>
-        <w:t xml:space="preserve"> A machine learning technique is developed and applied to the prediction of signal-to-interference levels within a wireless factory workcell network employing a robot arm within a force-seeking apparatus.  The machine learning method allows a trained network to accurately determine the signal-to-interference level using the physical state of the robot arm rather than the state of the wireless link itself.</w:t>
+        <w:t xml:space="preserve"> A machine learning technique is developed and applied to the prediction of signal-to-interference levels within a wireless factory workcell network employing a robot arm within a force-seeking apparatus.  The machine learning method allows a trained network to accurately determine the s</w:t>
+      </w:r>
+      <w:bookmarkStart w:id="0" w:name="_GoBack"/>
+      <w:bookmarkEnd w:id="0"/>
+      <w:r>
+        <w:t>ignal-to-interference level using the physical state of the robot arm rather than the state of the wireless link itself.</w:t>
       </w:r>
     </w:p>
     <w:p>
@@ -464,7 +493,7 @@
         <w:fldChar w:fldCharType="begin" w:fldLock="1"/>
       </w:r>
       <w:r>
-        <w:instrText>ADDIN CSL_CITATION {"citationItems":[{"id":"ITEM-1","itemData":{"abstract":"Wireless communication is a key enabling technology central to the advancement of the goals of the Industry 4.0 smart manufacturing concept. Researchers at the National Institute of Standards and Technology (NIST) are constructing a testbed to aid in the adoption of wireless technology within the factory workcell and other harsh industrial radio environments. In this paper the authors present a new industrial wireless testbed design that motivates academic research and is relevant to the needs of industry. The testbed is deigned to serve as both a demonstration and research platform for the wireless workcell. The work leverages lessons learned from past incarnations that included a dual robot machine tending scenario and a force-torque seeking robot arm apparatus. This version of the testbed includes computational and communication elements such that the operation of the physical system is noticeably degraded under the influence of radio interference, competing network traffic, and radio propagation effects applied within the lab. Key performance indicators of the testbed are selected and presented which include communication, computational, and physical systems indicators. The testbed includes two collaborative grade robot arms, programmable logical controllers, and high-performance computing devices for situational tracking, alerting, and control. Important topics presented include use case selection, middleware candidate selection (ROS/ROS2), and the selection of protocols for the study of high-reliability, low-latency communication solutions. Data products and machine learning application opportunities are explored. The paper is aimed to provide our contribution to the exploration of industrial wireless testbed design while soliciting feedback from fellow researchers.","author":[{"dropping-particle":"","family":"Candell","given":"Richard","non-dropping-particle":"","parse-names":false,"suffix":""},{"dropping-particle":"","family":"Foufou","given":"Sebti","non-dropping-particle":"","parse-names":false,"suffix":""}],"collection-title":"International Conference on Product Lifecycle","container-title":"Proceedings of the 17th International Conference on Product Lifecycle","id":"ITEM-1","issued":{"date-parts":[["2020"]]},"title":"Smart Manufacturing Testbed for the Advancement of Wireless Adoption in the Factory","type":"paper-conference"},"uris":["http://www.mendeley.com/documents/?uuid=83b2a228-a8c5-4a39-94a2-407bc882442e"]}],"mendeley":{"formattedCitation":"[10]","plainTextFormattedCitation":"[10]","previouslyFormattedCitation":"[10]"},"properties":{"noteIndex":0},"schema":"https://github.com/citation-style-language/schema/raw/master/csl-citation.json"}</w:instrText>
+        <w:instrText>ADDIN CSL_CITATION {"citationItems":[{"id":"ITEM-1","itemData":{"abstract":"Wireless communication is a key enabling technology central to the advancement of the goals of the Industry 4.0 smart manufacturing concept. Researchers at the National Institute of Standards and Technology (NIST) are constructing a testbed to aid in the adoption of wireless technology within the factory workcell and other harsh industrial radio environments. In this paper the authors present a new industrial wireless testbed design that motivates academic research and is relevant to the needs of industry. The testbed is deigned to serve as both a demonstration and research platform for the wireless workcell. The work leverages lessons learned from past incarnations that included a dual robot machine tending scenario and a force-torque seeking robot arm apparatus. This version of the testbed includes computational and communication elements such that the operation of the physical system is noticeably degraded under the influence of radio interference, competing network traffic, and radio propagation effects applied within the lab. Key performance indicators of the testbed are selected and presented which include communication, computational, and physical systems indicators. The testbed includes two collaborative grade robot arms, programmable logical controllers, and high-performance computing devices for situational tracking, alerting, and control. Important topics presented include use case selection, middleware candidate selection (ROS/ROS2), and the selection of protocols for the study of high-reliability, low-latency communication solutions. Data products and machine learning application opportunities are explored. The paper is aimed to provide our contribution to the exploration of industrial wireless testbed design while soliciting feedback from fellow researchers.","author":[{"dropping-particle":"","family":"Candell","given":"Richard","non-dropping-particle":"","parse-names":false,"suffix":""},{"dropping-particle":"","family":"Foufou","given":"Sebti","non-dropping-particle":"","parse-names":false,"suffix":""}],"collection-title":"International Conference on Product Lifecycle","container-title":"Proceedings of the 17th International Conference on Product Lifecycle","id":"ITEM-1","issued":{"date-parts":[["2020"]]},"title":"Smart Manufacturing Testbed for the Advancement of Wireless Adoption in the Factory","type":"paper-conference"},"uris":["http://www.mendeley.com/documents/?uuid=83b2a228-a8c5-4a39-94a2-407bc882442e"]}],"mendeley":{"formattedCitation":"[11]","plainTextFormattedCitation":"[11]","previouslyFormattedCitation":"[10]"},"properties":{"noteIndex":0},"schema":"https://github.com/citation-style-language/schema/raw/master/csl-citation.json"}</w:instrText>
       </w:r>
       <w:r>
         <w:fldChar w:fldCharType="separate"/>
@@ -473,7 +502,7 @@
         <w:rPr>
           <w:noProof/>
         </w:rPr>
-        <w:t>[10]</w:t>
+        <w:t>[11]</w:t>
       </w:r>
       <w:r>
         <w:fldChar w:fldCharType="end"/>
@@ -516,7 +545,7 @@
         <w:fldChar w:fldCharType="begin" w:fldLock="1"/>
       </w:r>
       <w:r>
-        <w:instrText>ADDIN CSL_CITATION {"citationItems":[{"id":"ITEM-1","itemData":{"DOI":"10.1115/MSEC2019-2896","abstract":"Industrial wireless is essential to achieve the vision of future manufacturing systems which are highly dynamic and reconfigurable, and communicate large amounts of data. Main challenges of wireless deployment include the stochastic nature of the wireless channels and the harsh industrial transmission environment. In this work, a typical two-dimensional gantry system is controlled by a local controller which receives G-code commands wirelessly over a Wi-Fi network. The industrial wireless channel is replicated using a radio frequency (RF) channel emulator where various scenarios are considered and various wireless channel parameters are studied. The movement of the gantry system tool is tracked using a vision tracking system to quantify the impact of the wireless channel on the system performance. Numerical results are presented including the total run time of an industrial process and the dwell times at various positions through the process.","author":[{"dropping-particle":"","family":"Kashef","given":"Mohamed","non-dropping-particle":"","parse-names":false,"suffix":""},{"dropping-particle":"","family":"Candell","given":"Richard","non-dropping-particle":"","parse-names":false,"suffix":""},{"dropping-particle":"","family":"Foufou","given":"Sebti","non-dropping-particle":"","parse-names":false,"suffix":""}],"collection-title":"International Manufacturing Science and Engineering Conference","container-title":"ASME 2019 14th International Manufacturing Science and Engineering Conference","id":"ITEM-1","issued":{"date-parts":[["2019"]]},"publisher":"ASME","title":"On the Impact of Wireless Communications on Controlling a Two-Dimensional Gantry System","type":"paper-conference","volume":"Volume 1:"},"uris":["http://www.mendeley.com/documents/?uuid=40a966f2-25a5-4839-ae7a-262c6bf837b4"]}],"mendeley":{"formattedCitation":"[11]","plainTextFormattedCitation":"[11]","previouslyFormattedCitation":"[11]"},"properties":{"noteIndex":0},"schema":"https://github.com/citation-style-language/schema/raw/master/csl-citation.json"}</w:instrText>
+        <w:instrText>ADDIN CSL_CITATION {"citationItems":[{"id":"ITEM-1","itemData":{"DOI":"10.1115/MSEC2019-2896","abstract":"Industrial wireless is essential to achieve the vision of future manufacturing systems which are highly dynamic and reconfigurable, and communicate large amounts of data. Main challenges of wireless deployment include the stochastic nature of the wireless channels and the harsh industrial transmission environment. In this work, a typical two-dimensional gantry system is controlled by a local controller which receives G-code commands wirelessly over a Wi-Fi network. The industrial wireless channel is replicated using a radio frequency (RF) channel emulator where various scenarios are considered and various wireless channel parameters are studied. The movement of the gantry system tool is tracked using a vision tracking system to quantify the impact of the wireless channel on the system performance. Numerical results are presented including the total run time of an industrial process and the dwell times at various positions through the process.","author":[{"dropping-particle":"","family":"Kashef","given":"Mohamed","non-dropping-particle":"","parse-names":false,"suffix":""},{"dropping-particle":"","family":"Candell","given":"Richard","non-dropping-particle":"","parse-names":false,"suffix":""},{"dropping-particle":"","family":"Foufou","given":"Sebti","non-dropping-particle":"","parse-names":false,"suffix":""}],"collection-title":"International Manufacturing Science and Engineering Conference","container-title":"ASME 2019 14th International Manufacturing Science and Engineering Conference","id":"ITEM-1","issued":{"date-parts":[["2019"]]},"publisher":"ASME","title":"On the Impact of Wireless Communications on Controlling a Two-Dimensional Gantry System","type":"paper-conference","volume":"Volume 1:"},"uris":["http://www.mendeley.com/documents/?uuid=40a966f2-25a5-4839-ae7a-262c6bf837b4"]}],"mendeley":{"formattedCitation":"[12]","plainTextFormattedCitation":"[12]","previouslyFormattedCitation":"[11]"},"properties":{"noteIndex":0},"schema":"https://github.com/citation-style-language/schema/raw/master/csl-citation.json"}</w:instrText>
       </w:r>
       <w:r>
         <w:fldChar w:fldCharType="separate"/>
@@ -525,7 +554,7 @@
         <w:rPr>
           <w:noProof/>
         </w:rPr>
-        <w:t>[11]</w:t>
+        <w:t>[12]</w:t>
       </w:r>
       <w:r>
         <w:fldChar w:fldCharType="end"/>
@@ -665,7 +694,7 @@
         <w:pStyle w:val="Caption"/>
         <w:jc w:val="center"/>
       </w:pPr>
-      <w:bookmarkStart w:id="0" w:name="_Ref43745555"/>
+      <w:bookmarkStart w:id="1" w:name="_Ref43745555"/>
       <w:r>
         <w:t xml:space="preserve">Figure </w:t>
       </w:r>
@@ -690,7 +719,7 @@
         </w:rPr>
         <w:fldChar w:fldCharType="end"/>
       </w:r>
-      <w:bookmarkEnd w:id="0"/>
+      <w:bookmarkEnd w:id="1"/>
       <w:r>
         <w:t>. Internal block diagram of a wireless leader-follower testbed apparatus.</w:t>
       </w:r>
@@ -795,7 +824,7 @@
         <w:pStyle w:val="Caption"/>
         <w:jc w:val="center"/>
       </w:pPr>
-      <w:bookmarkStart w:id="1" w:name="_Ref43745836"/>
+      <w:bookmarkStart w:id="2" w:name="_Ref43745836"/>
       <w:r>
         <w:t xml:space="preserve">Figure </w:t>
       </w:r>
@@ -820,7 +849,7 @@
         </w:rPr>
         <w:fldChar w:fldCharType="end"/>
       </w:r>
-      <w:bookmarkEnd w:id="1"/>
+      <w:bookmarkEnd w:id="2"/>
       <w:r>
         <w:t>. Conceptual SysML block diagram of the</w:t>
       </w:r>
@@ -962,7 +991,7 @@
         <w:pStyle w:val="Caption"/>
         <w:jc w:val="center"/>
       </w:pPr>
-      <w:bookmarkStart w:id="2" w:name="_Ref43738517"/>
+      <w:bookmarkStart w:id="3" w:name="_Ref43738517"/>
       <w:r>
         <w:t xml:space="preserve">Figure </w:t>
       </w:r>
@@ -987,7 +1016,7 @@
         </w:rPr>
         <w:fldChar w:fldCharType="end"/>
       </w:r>
-      <w:bookmarkEnd w:id="2"/>
+      <w:bookmarkEnd w:id="3"/>
       <w:r>
         <w:t xml:space="preserve">. </w:t>
       </w:r>
@@ -1075,7 +1104,7 @@
         <w:pStyle w:val="Caption"/>
         <w:jc w:val="center"/>
       </w:pPr>
-      <w:bookmarkStart w:id="3" w:name="_Ref43743388"/>
+      <w:bookmarkStart w:id="4" w:name="_Ref43743388"/>
       <w:r>
         <w:t xml:space="preserve">Figure </w:t>
       </w:r>
@@ -1100,7 +1129,7 @@
         </w:rPr>
         <w:fldChar w:fldCharType="end"/>
       </w:r>
-      <w:bookmarkEnd w:id="3"/>
+      <w:bookmarkEnd w:id="4"/>
       <w:r>
         <w:t>. Graph database schema used for the thesis research of CPS performance capture</w:t>
       </w:r>
@@ -1323,7 +1352,7 @@
         <w:pStyle w:val="Caption"/>
         <w:jc w:val="center"/>
       </w:pPr>
-      <w:bookmarkStart w:id="4" w:name="_Ref43744008"/>
+      <w:bookmarkStart w:id="5" w:name="_Ref43744008"/>
       <w:r>
         <w:t xml:space="preserve">Figure </w:t>
       </w:r>
@@ -1348,7 +1377,7 @@
         </w:rPr>
         <w:fldChar w:fldCharType="end"/>
       </w:r>
-      <w:bookmarkEnd w:id="4"/>
+      <w:bookmarkEnd w:id="5"/>
       <w:r>
         <w:t xml:space="preserve">. </w:t>
       </w:r>
@@ -1530,7 +1559,7 @@
         <w:pStyle w:val="Caption"/>
         <w:jc w:val="center"/>
       </w:pPr>
-      <w:bookmarkStart w:id="5" w:name="_Ref43744608"/>
+      <w:bookmarkStart w:id="6" w:name="_Ref43744608"/>
       <w:r>
         <w:t xml:space="preserve">Figure </w:t>
       </w:r>
@@ -1555,7 +1584,7 @@
         </w:rPr>
         <w:fldChar w:fldCharType="end"/>
       </w:r>
-      <w:bookmarkEnd w:id="5"/>
+      <w:bookmarkEnd w:id="6"/>
       <w:r>
         <w:t xml:space="preserve">.  </w:t>
       </w:r>
@@ -1860,7 +1889,7 @@
           <w:noProof/>
         </w:rPr>
         <w:tab/>
-        <w:t xml:space="preserve">R. Candell, K. Montgomery, M. Kashef, Y. Liu, and S. Foufou, “Wireless Interference Estimation Using Machine Learning in a Robotic Force-Seeking Scenario,” in </w:t>
+        <w:t xml:space="preserve">M. Kashef, Y. Liu, K. Montgomery, and R. Candell, “Wireless Cyber-Physical Systems Performance Evaluation through a Graph Database Approach,” </w:t>
       </w:r>
       <w:r>
         <w:rPr>
@@ -1868,13 +1897,13 @@
           <w:iCs/>
           <w:noProof/>
         </w:rPr>
-        <w:t>2019 IEEE 28th International Symposium on Industrial Electronics (ISIE)</w:t>
-      </w:r>
-      <w:r>
-        <w:rPr>
-          <w:noProof/>
-        </w:rPr>
-        <w:t>, Jun. 2019, pp. 1334–1341, doi: 10.1109/ISIE.2019.8781418.</w:t>
+        <w:t>J. Comput. Inf. Sci. Eng.</w:t>
+      </w:r>
+      <w:r>
+        <w:rPr>
+          <w:noProof/>
+        </w:rPr>
+        <w:t>, pp. 1–19, 2020, doi: 10.1115/1.4048205.</w:t>
       </w:r>
     </w:p>
     <w:p>
@@ -1899,7 +1928,7 @@
           <w:noProof/>
         </w:rPr>
         <w:tab/>
-        <w:t xml:space="preserve">R. Candell, K. Montgomery, M. Kashef, Y. Liu, and S. Foufou, “Machine Learning Based Wireless Interference Estimation in a Robotic Force-Seeking Application,” </w:t>
+        <w:t xml:space="preserve">R. Candell, K. Montgomery, M. Kashef, Y. Liu, and S. Foufou, “Wireless Interference Estimation Using Machine Learning in a Robotic Force-Seeking Scenario,” in </w:t>
       </w:r>
       <w:r>
         <w:rPr>
@@ -1907,13 +1936,13 @@
           <w:iCs/>
           <w:noProof/>
         </w:rPr>
-        <w:t>ISA Trans.</w:t>
-      </w:r>
-      <w:r>
-        <w:rPr>
-          <w:noProof/>
-        </w:rPr>
-        <w:t>, 2020, doi: pending.</w:t>
+        <w:t>2019 IEEE 28th International Symposium on Industrial Electronics (ISIE)</w:t>
+      </w:r>
+      <w:r>
+        <w:rPr>
+          <w:noProof/>
+        </w:rPr>
+        <w:t>, Jun. 2019, pp. 1334–1341, doi: 10.1109/ISIE.2019.8781418.</w:t>
       </w:r>
     </w:p>
     <w:p>
@@ -1938,7 +1967,7 @@
           <w:noProof/>
         </w:rPr>
         <w:tab/>
-        <w:t xml:space="preserve">R. Candell and S. Foufou, “Smart Manufacturing Testbed for the Advancement of Wireless Adoption in the Factory,” in </w:t>
+        <w:t xml:space="preserve">R. Candell, K. Montgomery, M. Kashef, Y. Liu, and S. Foufou, “Machine Learning Based Wireless Interference Estimation in a Robotic Force-Seeking Application,” </w:t>
       </w:r>
       <w:r>
         <w:rPr>
@@ -1946,13 +1975,13 @@
           <w:iCs/>
           <w:noProof/>
         </w:rPr>
-        <w:t>Proceedings of the 17th International Conference on Product Lifecycle</w:t>
-      </w:r>
-      <w:r>
-        <w:rPr>
-          <w:noProof/>
-        </w:rPr>
-        <w:t>, 2020, [Online]. Available: https://www.plm-conference.org/.</w:t>
+        <w:t>ISA Trans.</w:t>
+      </w:r>
+      <w:r>
+        <w:rPr>
+          <w:noProof/>
+        </w:rPr>
+        <w:t>, 2020, doi: pending.</w:t>
       </w:r>
     </w:p>
     <w:p>
@@ -1977,7 +2006,7 @@
           <w:noProof/>
         </w:rPr>
         <w:tab/>
-        <w:t xml:space="preserve">M. Kashef, R. Candell, and S. Foufou, “On the Impact of Wireless Communications on Controlling a Two-Dimensional Gantry System,” in </w:t>
+        <w:t xml:space="preserve">R. Candell and S. Foufou, “Smart Manufacturing Testbed for the Advancement of Wireless Adoption in the Factory,” in </w:t>
       </w:r>
       <w:r>
         <w:rPr>
@@ -1985,6 +2014,45 @@
           <w:iCs/>
           <w:noProof/>
         </w:rPr>
+        <w:t>Proceedings of the 17th International Conference on Product Lifecycle</w:t>
+      </w:r>
+      <w:r>
+        <w:rPr>
+          <w:noProof/>
+        </w:rPr>
+        <w:t>, 2020, [Online]. Available: https://www.plm-conference.org/.</w:t>
+      </w:r>
+    </w:p>
+    <w:p>
+      <w:pPr>
+        <w:widowControl w:val="0"/>
+        <w:autoSpaceDE w:val="0"/>
+        <w:autoSpaceDN w:val="0"/>
+        <w:adjustRightInd w:val="0"/>
+        <w:ind w:left="640" w:hanging="640"/>
+        <w:rPr>
+          <w:noProof/>
+        </w:rPr>
+      </w:pPr>
+      <w:r>
+        <w:rPr>
+          <w:noProof/>
+        </w:rPr>
+        <w:t>[12]</w:t>
+      </w:r>
+      <w:r>
+        <w:rPr>
+          <w:noProof/>
+        </w:rPr>
+        <w:tab/>
+        <w:t xml:space="preserve">M. Kashef, R. Candell, and S. Foufou, “On the Impact of Wireless Communications on Controlling a Two-Dimensional Gantry System,” in </w:t>
+      </w:r>
+      <w:r>
+        <w:rPr>
+          <w:i/>
+          <w:iCs/>
+          <w:noProof/>
+        </w:rPr>
         <w:t>ASME 2019 14th International Manufacturing Science and Engineering Conference</w:t>
       </w:r>
       <w:r>
@@ -1998,8 +2066,6 @@
       <w:r>
         <w:fldChar w:fldCharType="end"/>
       </w:r>
-      <w:bookmarkStart w:id="6" w:name="_GoBack"/>
-      <w:bookmarkEnd w:id="6"/>
     </w:p>
     <w:sectPr>
       <w:footerReference w:type="default" r:id="rId15"/>
@@ -2666,7 +2732,7 @@
     </w:rPrDefault>
     <w:pPrDefault/>
   </w:docDefaults>
-  <w:latentStyles w:defLockedState="0" w:defUIPriority="99" w:defSemiHidden="0" w:defUnhideWhenUsed="0" w:defQFormat="0" w:count="377">
+  <w:latentStyles w:defLockedState="0" w:defUIPriority="99" w:defSemiHidden="0" w:defUnhideWhenUsed="0" w:defQFormat="0" w:count="376">
     <w:lsdException w:name="Normal" w:uiPriority="0" w:qFormat="1"/>
     <w:lsdException w:name="heading 1" w:uiPriority="9" w:qFormat="1"/>
     <w:lsdException w:name="heading 2" w:semiHidden="1" w:uiPriority="9" w:unhideWhenUsed="1" w:qFormat="1"/>
@@ -3043,7 +3109,6 @@
     <w:lsdException w:name="Hashtag" w:semiHidden="1" w:unhideWhenUsed="1"/>
     <w:lsdException w:name="Unresolved Mention" w:semiHidden="1" w:unhideWhenUsed="1"/>
     <w:lsdException w:name="Smart Link" w:semiHidden="1" w:unhideWhenUsed="1"/>
-    <w:lsdException w:name="Smart Link Error" w:semiHidden="1" w:unhideWhenUsed="1"/>
   </w:latentStyles>
   <w:style w:type="paragraph" w:default="1" w:styleId="Normal">
     <w:name w:val="Normal"/>
@@ -4478,7 +4543,7 @@
 </file>
 
 <file path=customXml/itemProps1.xml><?xml version="1.0" encoding="utf-8"?>
-<ds:datastoreItem xmlns:ds="http://schemas.openxmlformats.org/officeDocument/2006/customXml" ds:itemID="{B6262658-6083-43B3-8574-C2B68C480B24}">
+<ds:datastoreItem xmlns:ds="http://schemas.openxmlformats.org/officeDocument/2006/customXml" ds:itemID="{F5784EFB-A336-466B-A67C-847E4AE99F7F}">
   <ds:schemaRefs>
     <ds:schemaRef ds:uri="http://schemas.openxmlformats.org/officeDocument/2006/bibliography"/>
   </ds:schemaRefs>

</xml_diff>